<commit_message>
This is a commit to add the Java maven project to the Repo
</commit_message>
<xml_diff>
--- a/capstone_project.docx
+++ b/capstone_project.docx
@@ -1,6 +1,6 @@
 
 <file path=word/document.xml><?xml version="1.0" encoding="utf-8"?>
-<w:document xmlns:wpc="http://schemas.microsoft.com/office/word/2010/wordprocessingCanvas" xmlns:cx="http://schemas.microsoft.com/office/drawing/2014/chartex" xmlns:cx1="http://schemas.microsoft.com/office/drawing/2015/9/8/chartex" xmlns:cx2="http://schemas.microsoft.com/office/drawing/2015/10/21/chartex" xmlns:cx3="http://schemas.microsoft.com/office/drawing/2016/5/9/chartex" xmlns:cx4="http://schemas.microsoft.com/office/drawing/2016/5/10/chartex" xmlns:cx5="http://schemas.microsoft.com/office/drawing/2016/5/11/chartex" xmlns:cx6="http://schemas.microsoft.com/office/drawing/2016/5/12/chartex" xmlns:cx7="http://schemas.microsoft.com/office/drawing/2016/5/13/chartex" xmlns:cx8="http://schemas.microsoft.com/office/drawing/2016/5/14/chartex" xmlns:mc="http://schemas.openxmlformats.org/markup-compatibility/2006" xmlns:aink="http://schemas.microsoft.com/office/drawing/2016/ink" xmlns:am3d="http://schemas.microsoft.com/office/drawing/2017/model3d" xmlns:o="urn:schemas-microsoft-com:office:office" xmlns:r="http://schemas.openxmlformats.org/officeDocument/2006/relationships" xmlns:m="http://schemas.openxmlformats.org/officeDocument/2006/math" xmlns:v="urn:schemas-microsoft-com:vml" xmlns:wp14="http://schemas.microsoft.com/office/word/2010/wordprocessingDrawing" xmlns:wp="http://schemas.openxmlformats.org/drawingml/2006/wordprocessingDrawing" xmlns:w10="urn:schemas-microsoft-com:office:word" xmlns:w="http://schemas.openxmlformats.org/wordprocessingml/2006/main" xmlns:w14="http://schemas.microsoft.com/office/word/2010/wordml" xmlns:w15="http://schemas.microsoft.com/office/word/2012/wordml" xmlns:w16cex="http://schemas.microsoft.com/office/word/2018/wordml/cex" xmlns:w16cid="http://schemas.microsoft.com/office/word/2016/wordml/cid" xmlns:w16="http://schemas.microsoft.com/office/word/2018/wordml" xmlns:w16se="http://schemas.microsoft.com/office/word/2015/wordml/symex" xmlns:wpg="http://schemas.microsoft.com/office/word/2010/wordprocessingGroup" xmlns:wpi="http://schemas.microsoft.com/office/word/2010/wordprocessingInk" xmlns:wne="http://schemas.microsoft.com/office/word/2006/wordml" xmlns:wps="http://schemas.microsoft.com/office/word/2010/wordprocessingShape" mc:Ignorable="w14 w15 w16se w16cid w16 w16cex wp14">
+<w:document xmlns:wpc="http://schemas.microsoft.com/office/word/2010/wordprocessingCanvas" xmlns:cx="http://schemas.microsoft.com/office/drawing/2014/chartex" xmlns:cx1="http://schemas.microsoft.com/office/drawing/2015/9/8/chartex" xmlns:cx2="http://schemas.microsoft.com/office/drawing/2015/10/21/chartex" xmlns:cx3="http://schemas.microsoft.com/office/drawing/2016/5/9/chartex" xmlns:cx4="http://schemas.microsoft.com/office/drawing/2016/5/10/chartex" xmlns:cx5="http://schemas.microsoft.com/office/drawing/2016/5/11/chartex" xmlns:cx6="http://schemas.microsoft.com/office/drawing/2016/5/12/chartex" xmlns:cx7="http://schemas.microsoft.com/office/drawing/2016/5/13/chartex" xmlns:cx8="http://schemas.microsoft.com/office/drawing/2016/5/14/chartex" xmlns:mc="http://schemas.openxmlformats.org/markup-compatibility/2006" xmlns:aink="http://schemas.microsoft.com/office/drawing/2016/ink" xmlns:am3d="http://schemas.microsoft.com/office/drawing/2017/model3d" xmlns:o="urn:schemas-microsoft-com:office:office" xmlns:r="http://schemas.openxmlformats.org/officeDocument/2006/relationships" xmlns:m="http://schemas.openxmlformats.org/officeDocument/2006/math" xmlns:v="urn:schemas-microsoft-com:vml" xmlns:wp14="http://schemas.microsoft.com/office/word/2010/wordprocessingDrawing" xmlns:wp="http://schemas.openxmlformats.org/drawingml/2006/wordprocessingDrawing" xmlns:w10="urn:schemas-microsoft-com:office:word" xmlns:w="http://schemas.openxmlformats.org/wordprocessingml/2006/main" xmlns:w14="http://schemas.microsoft.com/office/word/2010/wordml" xmlns:w15="http://schemas.microsoft.com/office/word/2012/wordml" xmlns:w16cex="http://schemas.microsoft.com/office/word/2018/wordml/cex" xmlns:w16cid="http://schemas.microsoft.com/office/word/2016/wordml/cid" xmlns:w16="http://schemas.microsoft.com/office/word/2018/wordml" xmlns:w16sdtdh="http://schemas.microsoft.com/office/word/2020/wordml/sdtdatahash" xmlns:w16se="http://schemas.microsoft.com/office/word/2015/wordml/symex" xmlns:wpg="http://schemas.microsoft.com/office/word/2010/wordprocessingGroup" xmlns:wpi="http://schemas.microsoft.com/office/word/2010/wordprocessingInk" xmlns:wne="http://schemas.microsoft.com/office/word/2006/wordml" xmlns:wps="http://schemas.microsoft.com/office/word/2010/wordprocessingShape" mc:Ignorable="w14 w15 w16se w16cid w16 w16cex w16sdtdh wp14">
   <w:body>
     <w:p/>
     <w:p/>
@@ -738,8 +738,17 @@
     </w:p>
     <w:p/>
     <w:p>
-      <w:r>
-        <w:t xml:space="preserve">2 Project Repositor </w:t>
+      <w:pPr>
+        <w:pStyle w:val="Ttulo1"/>
+      </w:pPr>
+      <w:r>
+        <w:t>2 Project Repositor</w:t>
+      </w:r>
+      <w:r>
+        <w:t>y</w:t>
+      </w:r>
+      <w:r>
+        <w:t xml:space="preserve"> </w:t>
       </w:r>
     </w:p>
     <w:p/>
@@ -919,8 +928,1420 @@
         </w:drawing>
       </w:r>
     </w:p>
-    <w:p/>
-    <w:p/>
+    <w:p>
+      <w:r>
+        <w:rPr>
+          <w:noProof/>
+        </w:rPr>
+        <w:lastRenderedPageBreak/>
+        <w:drawing>
+          <wp:inline distT="0" distB="0" distL="0" distR="0" wp14:anchorId="4C09CA41" wp14:editId="3D7DFD69">
+            <wp:extent cx="5400040" cy="4717415"/>
+            <wp:effectExtent l="0" t="0" r="0" b="6985"/>
+            <wp:docPr id="7" name="Imagem 7"/>
+            <wp:cNvGraphicFramePr>
+              <a:graphicFrameLocks xmlns:a="http://schemas.openxmlformats.org/drawingml/2006/main" noChangeAspect="1"/>
+            </wp:cNvGraphicFramePr>
+            <a:graphic xmlns:a="http://schemas.openxmlformats.org/drawingml/2006/main">
+              <a:graphicData uri="http://schemas.openxmlformats.org/drawingml/2006/picture">
+                <pic:pic xmlns:pic="http://schemas.openxmlformats.org/drawingml/2006/picture">
+                  <pic:nvPicPr>
+                    <pic:cNvPr id="1" name=""/>
+                    <pic:cNvPicPr/>
+                  </pic:nvPicPr>
+                  <pic:blipFill>
+                    <a:blip r:embed="rId11"/>
+                    <a:stretch>
+                      <a:fillRect/>
+                    </a:stretch>
+                  </pic:blipFill>
+                  <pic:spPr>
+                    <a:xfrm>
+                      <a:off x="0" y="0"/>
+                      <a:ext cx="5400040" cy="4717415"/>
+                    </a:xfrm>
+                    <a:prstGeom prst="rect">
+                      <a:avLst/>
+                    </a:prstGeom>
+                  </pic:spPr>
+                </pic:pic>
+              </a:graphicData>
+            </a:graphic>
+          </wp:inline>
+        </w:drawing>
+      </w:r>
+    </w:p>
+    <w:p/>
+    <w:p>
+      <w:pPr>
+        <w:pStyle w:val="Ttulo1"/>
+      </w:pPr>
+      <w:r>
+        <w:t>3</w:t>
+      </w:r>
+      <w:r>
+        <w:t xml:space="preserve"> Docker Server</w:t>
+      </w:r>
+    </w:p>
+    <w:p>
+      <w:pPr>
+        <w:pStyle w:val="Ttulo1"/>
+      </w:pPr>
+    </w:p>
+    <w:p/>
+    <w:p>
+      <w:r>
+        <w:rPr>
+          <w:noProof/>
+        </w:rPr>
+        <w:lastRenderedPageBreak/>
+        <w:drawing>
+          <wp:inline distT="0" distB="0" distL="0" distR="0" wp14:anchorId="5520F911" wp14:editId="6CFFD1F2">
+            <wp:extent cx="5400040" cy="2489835"/>
+            <wp:effectExtent l="0" t="0" r="0" b="5715"/>
+            <wp:docPr id="24" name="Imagem 24"/>
+            <wp:cNvGraphicFramePr>
+              <a:graphicFrameLocks xmlns:a="http://schemas.openxmlformats.org/drawingml/2006/main" noChangeAspect="1"/>
+            </wp:cNvGraphicFramePr>
+            <a:graphic xmlns:a="http://schemas.openxmlformats.org/drawingml/2006/main">
+              <a:graphicData uri="http://schemas.openxmlformats.org/drawingml/2006/picture">
+                <pic:pic xmlns:pic="http://schemas.openxmlformats.org/drawingml/2006/picture">
+                  <pic:nvPicPr>
+                    <pic:cNvPr id="1" name=""/>
+                    <pic:cNvPicPr/>
+                  </pic:nvPicPr>
+                  <pic:blipFill>
+                    <a:blip r:embed="rId12"/>
+                    <a:stretch>
+                      <a:fillRect/>
+                    </a:stretch>
+                  </pic:blipFill>
+                  <pic:spPr>
+                    <a:xfrm>
+                      <a:off x="0" y="0"/>
+                      <a:ext cx="5400040" cy="2489835"/>
+                    </a:xfrm>
+                    <a:prstGeom prst="rect">
+                      <a:avLst/>
+                    </a:prstGeom>
+                  </pic:spPr>
+                </pic:pic>
+              </a:graphicData>
+            </a:graphic>
+          </wp:inline>
+        </w:drawing>
+      </w:r>
+    </w:p>
+    <w:p/>
+    <w:p>
+      <w:r>
+        <w:rPr>
+          <w:noProof/>
+        </w:rPr>
+        <w:drawing>
+          <wp:inline distT="0" distB="0" distL="0" distR="0" wp14:anchorId="2D2629C6" wp14:editId="2C1D6A52">
+            <wp:extent cx="5400040" cy="2910840"/>
+            <wp:effectExtent l="0" t="0" r="0" b="3810"/>
+            <wp:docPr id="25" name="Imagem 25"/>
+            <wp:cNvGraphicFramePr>
+              <a:graphicFrameLocks xmlns:a="http://schemas.openxmlformats.org/drawingml/2006/main" noChangeAspect="1"/>
+            </wp:cNvGraphicFramePr>
+            <a:graphic xmlns:a="http://schemas.openxmlformats.org/drawingml/2006/main">
+              <a:graphicData uri="http://schemas.openxmlformats.org/drawingml/2006/picture">
+                <pic:pic xmlns:pic="http://schemas.openxmlformats.org/drawingml/2006/picture">
+                  <pic:nvPicPr>
+                    <pic:cNvPr id="1" name=""/>
+                    <pic:cNvPicPr/>
+                  </pic:nvPicPr>
+                  <pic:blipFill>
+                    <a:blip r:embed="rId13"/>
+                    <a:stretch>
+                      <a:fillRect/>
+                    </a:stretch>
+                  </pic:blipFill>
+                  <pic:spPr>
+                    <a:xfrm>
+                      <a:off x="0" y="0"/>
+                      <a:ext cx="5400040" cy="2910840"/>
+                    </a:xfrm>
+                    <a:prstGeom prst="rect">
+                      <a:avLst/>
+                    </a:prstGeom>
+                  </pic:spPr>
+                </pic:pic>
+              </a:graphicData>
+            </a:graphic>
+          </wp:inline>
+        </w:drawing>
+      </w:r>
+    </w:p>
+    <w:p/>
+    <w:p>
+      <w:pPr>
+        <w:shd w:val="clear" w:color="auto" w:fill="FFFFFF"/>
+        <w:tabs>
+          <w:tab w:val="left" w:pos="916"/>
+          <w:tab w:val="left" w:pos="1832"/>
+          <w:tab w:val="left" w:pos="2748"/>
+          <w:tab w:val="left" w:pos="3664"/>
+          <w:tab w:val="left" w:pos="4580"/>
+          <w:tab w:val="left" w:pos="5496"/>
+          <w:tab w:val="left" w:pos="6412"/>
+          <w:tab w:val="left" w:pos="7328"/>
+          <w:tab w:val="left" w:pos="8244"/>
+          <w:tab w:val="left" w:pos="9160"/>
+          <w:tab w:val="left" w:pos="10076"/>
+          <w:tab w:val="left" w:pos="10992"/>
+          <w:tab w:val="left" w:pos="11908"/>
+          <w:tab w:val="left" w:pos="12824"/>
+          <w:tab w:val="left" w:pos="13740"/>
+          <w:tab w:val="left" w:pos="14656"/>
+        </w:tabs>
+        <w:spacing w:line="240" w:lineRule="auto"/>
+        <w:ind w:left="720"/>
+        <w:rPr>
+          <w:rFonts w:ascii="Consolas" w:eastAsia="Times New Roman" w:hAnsi="Consolas" w:cs="Courier New"/>
+          <w:color w:val="33444D"/>
+          <w:sz w:val="20"/>
+          <w:szCs w:val="20"/>
+          <w:lang w:eastAsia="pt-PT"/>
+        </w:rPr>
+      </w:pPr>
+      <w:r>
+        <w:rPr>
+          <w:rFonts w:ascii="Consolas" w:eastAsia="Times New Roman" w:hAnsi="Consolas" w:cs="Courier New"/>
+          <w:color w:val="00688B"/>
+          <w:sz w:val="20"/>
+          <w:szCs w:val="20"/>
+          <w:lang w:eastAsia="pt-PT"/>
+        </w:rPr>
+        <w:t xml:space="preserve">$ </w:t>
+      </w:r>
+      <w:r>
+        <w:rPr>
+          <w:rFonts w:ascii="Consolas" w:eastAsia="Times New Roman" w:hAnsi="Consolas" w:cs="Courier New"/>
+          <w:color w:val="658B00"/>
+          <w:sz w:val="20"/>
+          <w:szCs w:val="20"/>
+          <w:lang w:eastAsia="pt-PT"/>
+        </w:rPr>
+        <w:t xml:space="preserve">sudo </w:t>
+      </w:r>
+      <w:r>
+        <w:rPr>
+          <w:rFonts w:ascii="Consolas" w:eastAsia="Times New Roman" w:hAnsi="Consolas" w:cs="Courier New"/>
+          <w:color w:val="33444D"/>
+          <w:sz w:val="20"/>
+          <w:szCs w:val="20"/>
+          <w:lang w:eastAsia="pt-PT"/>
+        </w:rPr>
+        <w:t>apt-get install docker-ce=&lt;VERSION_STRING&gt; docker-ce-cli=&lt;VERSION_STRING&gt; containerd.io</w:t>
+      </w:r>
+    </w:p>
+    <w:p>
+      <w:pPr>
+        <w:shd w:val="clear" w:color="auto" w:fill="FFFFFF"/>
+        <w:spacing w:beforeAutospacing="1" w:after="0" w:afterAutospacing="1" w:line="240" w:lineRule="auto"/>
+        <w:ind w:left="720"/>
+        <w:rPr>
+          <w:rFonts w:ascii="Arial" w:eastAsia="Times New Roman" w:hAnsi="Arial" w:cs="Arial"/>
+          <w:color w:val="33444D"/>
+          <w:sz w:val="21"/>
+          <w:szCs w:val="21"/>
+          <w:lang w:eastAsia="pt-PT"/>
+        </w:rPr>
+      </w:pPr>
+    </w:p>
+    <w:p>
+      <w:pPr>
+        <w:shd w:val="clear" w:color="auto" w:fill="FFFFFF"/>
+        <w:spacing w:before="100" w:beforeAutospacing="1" w:after="100" w:afterAutospacing="1" w:line="240" w:lineRule="auto"/>
+        <w:ind w:left="720"/>
+        <w:rPr>
+          <w:rFonts w:ascii="Arial" w:eastAsia="Times New Roman" w:hAnsi="Arial" w:cs="Arial"/>
+          <w:color w:val="33444D"/>
+          <w:sz w:val="21"/>
+          <w:szCs w:val="21"/>
+          <w:lang w:eastAsia="pt-PT"/>
+        </w:rPr>
+      </w:pPr>
+    </w:p>
+    <w:p>
+      <w:pPr>
+        <w:shd w:val="clear" w:color="auto" w:fill="FFFFFF"/>
+        <w:spacing w:before="100" w:beforeAutospacing="1" w:after="100" w:afterAutospacing="1" w:line="240" w:lineRule="auto"/>
+        <w:ind w:left="720"/>
+        <w:rPr>
+          <w:rFonts w:ascii="Arial" w:eastAsia="Times New Roman" w:hAnsi="Arial" w:cs="Arial"/>
+          <w:color w:val="33444D"/>
+          <w:sz w:val="21"/>
+          <w:szCs w:val="21"/>
+          <w:lang w:eastAsia="pt-PT"/>
+        </w:rPr>
+      </w:pPr>
+      <w:r>
+        <w:rPr>
+          <w:noProof/>
+        </w:rPr>
+        <w:lastRenderedPageBreak/>
+        <w:drawing>
+          <wp:inline distT="0" distB="0" distL="0" distR="0" wp14:anchorId="7F849A03" wp14:editId="1D155735">
+            <wp:extent cx="5400040" cy="2374900"/>
+            <wp:effectExtent l="0" t="0" r="0" b="6350"/>
+            <wp:docPr id="26" name="Imagem 26"/>
+            <wp:cNvGraphicFramePr>
+              <a:graphicFrameLocks xmlns:a="http://schemas.openxmlformats.org/drawingml/2006/main" noChangeAspect="1"/>
+            </wp:cNvGraphicFramePr>
+            <a:graphic xmlns:a="http://schemas.openxmlformats.org/drawingml/2006/main">
+              <a:graphicData uri="http://schemas.openxmlformats.org/drawingml/2006/picture">
+                <pic:pic xmlns:pic="http://schemas.openxmlformats.org/drawingml/2006/picture">
+                  <pic:nvPicPr>
+                    <pic:cNvPr id="1" name=""/>
+                    <pic:cNvPicPr/>
+                  </pic:nvPicPr>
+                  <pic:blipFill>
+                    <a:blip r:embed="rId14"/>
+                    <a:stretch>
+                      <a:fillRect/>
+                    </a:stretch>
+                  </pic:blipFill>
+                  <pic:spPr>
+                    <a:xfrm>
+                      <a:off x="0" y="0"/>
+                      <a:ext cx="5400040" cy="2374900"/>
+                    </a:xfrm>
+                    <a:prstGeom prst="rect">
+                      <a:avLst/>
+                    </a:prstGeom>
+                  </pic:spPr>
+                </pic:pic>
+              </a:graphicData>
+            </a:graphic>
+          </wp:inline>
+        </w:drawing>
+      </w:r>
+    </w:p>
+    <w:p>
+      <w:pPr>
+        <w:shd w:val="clear" w:color="auto" w:fill="FFFFFF"/>
+        <w:spacing w:before="100" w:beforeAutospacing="1" w:after="100" w:afterAutospacing="1" w:line="240" w:lineRule="auto"/>
+        <w:ind w:left="720"/>
+        <w:rPr>
+          <w:rFonts w:ascii="Arial" w:eastAsia="Times New Roman" w:hAnsi="Arial" w:cs="Arial"/>
+          <w:color w:val="33444D"/>
+          <w:sz w:val="21"/>
+          <w:szCs w:val="21"/>
+          <w:lang w:eastAsia="pt-PT"/>
+        </w:rPr>
+      </w:pPr>
+    </w:p>
+    <w:p>
+      <w:pPr>
+        <w:shd w:val="clear" w:color="auto" w:fill="FFFFFF"/>
+        <w:spacing w:before="100" w:beforeAutospacing="1" w:after="100" w:afterAutospacing="1" w:line="240" w:lineRule="auto"/>
+        <w:ind w:left="720"/>
+        <w:rPr>
+          <w:rFonts w:ascii="Arial" w:eastAsia="Times New Roman" w:hAnsi="Arial" w:cs="Arial"/>
+          <w:color w:val="33444D"/>
+          <w:sz w:val="21"/>
+          <w:szCs w:val="21"/>
+          <w:lang w:eastAsia="pt-PT"/>
+        </w:rPr>
+      </w:pPr>
+      <w:r>
+        <w:rPr>
+          <w:noProof/>
+        </w:rPr>
+        <w:drawing>
+          <wp:inline distT="0" distB="0" distL="0" distR="0" wp14:anchorId="56BF584E" wp14:editId="05AB9031">
+            <wp:extent cx="5400040" cy="2216150"/>
+            <wp:effectExtent l="0" t="0" r="0" b="0"/>
+            <wp:docPr id="27" name="Imagem 27"/>
+            <wp:cNvGraphicFramePr>
+              <a:graphicFrameLocks xmlns:a="http://schemas.openxmlformats.org/drawingml/2006/main" noChangeAspect="1"/>
+            </wp:cNvGraphicFramePr>
+            <a:graphic xmlns:a="http://schemas.openxmlformats.org/drawingml/2006/main">
+              <a:graphicData uri="http://schemas.openxmlformats.org/drawingml/2006/picture">
+                <pic:pic xmlns:pic="http://schemas.openxmlformats.org/drawingml/2006/picture">
+                  <pic:nvPicPr>
+                    <pic:cNvPr id="1" name=""/>
+                    <pic:cNvPicPr/>
+                  </pic:nvPicPr>
+                  <pic:blipFill>
+                    <a:blip r:embed="rId15"/>
+                    <a:stretch>
+                      <a:fillRect/>
+                    </a:stretch>
+                  </pic:blipFill>
+                  <pic:spPr>
+                    <a:xfrm>
+                      <a:off x="0" y="0"/>
+                      <a:ext cx="5400040" cy="2216150"/>
+                    </a:xfrm>
+                    <a:prstGeom prst="rect">
+                      <a:avLst/>
+                    </a:prstGeom>
+                  </pic:spPr>
+                </pic:pic>
+              </a:graphicData>
+            </a:graphic>
+          </wp:inline>
+        </w:drawing>
+      </w:r>
+    </w:p>
+    <w:p>
+      <w:pPr>
+        <w:shd w:val="clear" w:color="auto" w:fill="FFFFFF"/>
+        <w:spacing w:before="100" w:beforeAutospacing="1" w:after="100" w:afterAutospacing="1" w:line="240" w:lineRule="auto"/>
+        <w:ind w:left="720"/>
+        <w:rPr>
+          <w:rFonts w:ascii="Arial" w:eastAsia="Times New Roman" w:hAnsi="Arial" w:cs="Arial"/>
+          <w:color w:val="33444D"/>
+          <w:sz w:val="21"/>
+          <w:szCs w:val="21"/>
+          <w:lang w:eastAsia="pt-PT"/>
+        </w:rPr>
+      </w:pPr>
+    </w:p>
+    <w:p>
+      <w:pPr>
+        <w:pStyle w:val="Ttulo1"/>
+      </w:pPr>
+    </w:p>
+    <w:p>
+      <w:r>
+        <w:rPr>
+          <w:noProof/>
+        </w:rPr>
+        <w:lastRenderedPageBreak/>
+        <w:drawing>
+          <wp:inline distT="0" distB="0" distL="0" distR="0" wp14:anchorId="0094A420" wp14:editId="54510034">
+            <wp:extent cx="5400040" cy="4050030"/>
+            <wp:effectExtent l="0" t="0" r="0" b="7620"/>
+            <wp:docPr id="8" name="Imagem 8"/>
+            <wp:cNvGraphicFramePr>
+              <a:graphicFrameLocks xmlns:a="http://schemas.openxmlformats.org/drawingml/2006/main" noChangeAspect="1"/>
+            </wp:cNvGraphicFramePr>
+            <a:graphic xmlns:a="http://schemas.openxmlformats.org/drawingml/2006/main">
+              <a:graphicData uri="http://schemas.openxmlformats.org/drawingml/2006/picture">
+                <pic:pic xmlns:pic="http://schemas.openxmlformats.org/drawingml/2006/picture">
+                  <pic:nvPicPr>
+                    <pic:cNvPr id="1" name=""/>
+                    <pic:cNvPicPr/>
+                  </pic:nvPicPr>
+                  <pic:blipFill>
+                    <a:blip r:embed="rId16"/>
+                    <a:stretch>
+                      <a:fillRect/>
+                    </a:stretch>
+                  </pic:blipFill>
+                  <pic:spPr>
+                    <a:xfrm>
+                      <a:off x="0" y="0"/>
+                      <a:ext cx="5400040" cy="4050030"/>
+                    </a:xfrm>
+                    <a:prstGeom prst="rect">
+                      <a:avLst/>
+                    </a:prstGeom>
+                  </pic:spPr>
+                </pic:pic>
+              </a:graphicData>
+            </a:graphic>
+          </wp:inline>
+        </w:drawing>
+      </w:r>
+    </w:p>
+    <w:p>
+      <w:pPr>
+        <w:pStyle w:val="Ttulo1"/>
+      </w:pPr>
+      <w:r>
+        <w:t>4</w:t>
+      </w:r>
+      <w:r>
+        <w:t xml:space="preserve"> </w:t>
+      </w:r>
+      <w:r>
+        <w:t>Build WebAPP (Spring boot Maven project)</w:t>
+      </w:r>
+    </w:p>
+    <w:p/>
+    <w:p>
+      <w:r>
+        <w:rPr>
+          <w:noProof/>
+        </w:rPr>
+        <w:drawing>
+          <wp:inline distT="0" distB="0" distL="0" distR="0" wp14:anchorId="57E106A1" wp14:editId="6EC83BF5">
+            <wp:extent cx="5400040" cy="2737485"/>
+            <wp:effectExtent l="0" t="0" r="0" b="5715"/>
+            <wp:docPr id="20" name="Imagem 20"/>
+            <wp:cNvGraphicFramePr>
+              <a:graphicFrameLocks xmlns:a="http://schemas.openxmlformats.org/drawingml/2006/main" noChangeAspect="1"/>
+            </wp:cNvGraphicFramePr>
+            <a:graphic xmlns:a="http://schemas.openxmlformats.org/drawingml/2006/main">
+              <a:graphicData uri="http://schemas.openxmlformats.org/drawingml/2006/picture">
+                <pic:pic xmlns:pic="http://schemas.openxmlformats.org/drawingml/2006/picture">
+                  <pic:nvPicPr>
+                    <pic:cNvPr id="1" name=""/>
+                    <pic:cNvPicPr/>
+                  </pic:nvPicPr>
+                  <pic:blipFill>
+                    <a:blip r:embed="rId17"/>
+                    <a:stretch>
+                      <a:fillRect/>
+                    </a:stretch>
+                  </pic:blipFill>
+                  <pic:spPr>
+                    <a:xfrm>
+                      <a:off x="0" y="0"/>
+                      <a:ext cx="5400040" cy="2737485"/>
+                    </a:xfrm>
+                    <a:prstGeom prst="rect">
+                      <a:avLst/>
+                    </a:prstGeom>
+                  </pic:spPr>
+                </pic:pic>
+              </a:graphicData>
+            </a:graphic>
+          </wp:inline>
+        </w:drawing>
+      </w:r>
+    </w:p>
+    <w:p/>
+    <w:p/>
+    <w:p/>
+    <w:p>
+      <w:r>
+        <w:rPr>
+          <w:noProof/>
+        </w:rPr>
+        <w:drawing>
+          <wp:inline distT="0" distB="0" distL="0" distR="0" wp14:anchorId="12B10E4F" wp14:editId="2D7E9A2F">
+            <wp:extent cx="5400040" cy="3599815"/>
+            <wp:effectExtent l="0" t="0" r="0" b="635"/>
+            <wp:docPr id="21" name="Imagem 21"/>
+            <wp:cNvGraphicFramePr>
+              <a:graphicFrameLocks xmlns:a="http://schemas.openxmlformats.org/drawingml/2006/main" noChangeAspect="1"/>
+            </wp:cNvGraphicFramePr>
+            <a:graphic xmlns:a="http://schemas.openxmlformats.org/drawingml/2006/main">
+              <a:graphicData uri="http://schemas.openxmlformats.org/drawingml/2006/picture">
+                <pic:pic xmlns:pic="http://schemas.openxmlformats.org/drawingml/2006/picture">
+                  <pic:nvPicPr>
+                    <pic:cNvPr id="1" name=""/>
+                    <pic:cNvPicPr/>
+                  </pic:nvPicPr>
+                  <pic:blipFill>
+                    <a:blip r:embed="rId18"/>
+                    <a:stretch>
+                      <a:fillRect/>
+                    </a:stretch>
+                  </pic:blipFill>
+                  <pic:spPr>
+                    <a:xfrm>
+                      <a:off x="0" y="0"/>
+                      <a:ext cx="5400040" cy="3599815"/>
+                    </a:xfrm>
+                    <a:prstGeom prst="rect">
+                      <a:avLst/>
+                    </a:prstGeom>
+                  </pic:spPr>
+                </pic:pic>
+              </a:graphicData>
+            </a:graphic>
+          </wp:inline>
+        </w:drawing>
+      </w:r>
+    </w:p>
+    <w:p/>
+    <w:p>
+      <w:r>
+        <w:rPr>
+          <w:noProof/>
+        </w:rPr>
+        <w:drawing>
+          <wp:inline distT="0" distB="0" distL="0" distR="0" wp14:anchorId="6CEDBA5D" wp14:editId="771371F3">
+            <wp:extent cx="5400040" cy="4311650"/>
+            <wp:effectExtent l="0" t="0" r="0" b="0"/>
+            <wp:docPr id="22" name="Imagem 22"/>
+            <wp:cNvGraphicFramePr>
+              <a:graphicFrameLocks xmlns:a="http://schemas.openxmlformats.org/drawingml/2006/main" noChangeAspect="1"/>
+            </wp:cNvGraphicFramePr>
+            <a:graphic xmlns:a="http://schemas.openxmlformats.org/drawingml/2006/main">
+              <a:graphicData uri="http://schemas.openxmlformats.org/drawingml/2006/picture">
+                <pic:pic xmlns:pic="http://schemas.openxmlformats.org/drawingml/2006/picture">
+                  <pic:nvPicPr>
+                    <pic:cNvPr id="1" name=""/>
+                    <pic:cNvPicPr/>
+                  </pic:nvPicPr>
+                  <pic:blipFill>
+                    <a:blip r:embed="rId19"/>
+                    <a:stretch>
+                      <a:fillRect/>
+                    </a:stretch>
+                  </pic:blipFill>
+                  <pic:spPr>
+                    <a:xfrm>
+                      <a:off x="0" y="0"/>
+                      <a:ext cx="5400040" cy="4311650"/>
+                    </a:xfrm>
+                    <a:prstGeom prst="rect">
+                      <a:avLst/>
+                    </a:prstGeom>
+                  </pic:spPr>
+                </pic:pic>
+              </a:graphicData>
+            </a:graphic>
+          </wp:inline>
+        </w:drawing>
+      </w:r>
+    </w:p>
+    <w:p/>
+    <w:p>
+      <w:r>
+        <w:rPr>
+          <w:noProof/>
+        </w:rPr>
+        <w:lastRenderedPageBreak/>
+        <w:drawing>
+          <wp:inline distT="0" distB="0" distL="0" distR="0" wp14:anchorId="40077455" wp14:editId="7906C0DC">
+            <wp:extent cx="5400040" cy="3372485"/>
+            <wp:effectExtent l="0" t="0" r="0" b="0"/>
+            <wp:docPr id="23" name="Imagem 23"/>
+            <wp:cNvGraphicFramePr>
+              <a:graphicFrameLocks xmlns:a="http://schemas.openxmlformats.org/drawingml/2006/main" noChangeAspect="1"/>
+            </wp:cNvGraphicFramePr>
+            <a:graphic xmlns:a="http://schemas.openxmlformats.org/drawingml/2006/main">
+              <a:graphicData uri="http://schemas.openxmlformats.org/drawingml/2006/picture">
+                <pic:pic xmlns:pic="http://schemas.openxmlformats.org/drawingml/2006/picture">
+                  <pic:nvPicPr>
+                    <pic:cNvPr id="1" name=""/>
+                    <pic:cNvPicPr/>
+                  </pic:nvPicPr>
+                  <pic:blipFill>
+                    <a:blip r:embed="rId20"/>
+                    <a:stretch>
+                      <a:fillRect/>
+                    </a:stretch>
+                  </pic:blipFill>
+                  <pic:spPr>
+                    <a:xfrm>
+                      <a:off x="0" y="0"/>
+                      <a:ext cx="5400040" cy="3372485"/>
+                    </a:xfrm>
+                    <a:prstGeom prst="rect">
+                      <a:avLst/>
+                    </a:prstGeom>
+                  </pic:spPr>
+                </pic:pic>
+              </a:graphicData>
+            </a:graphic>
+          </wp:inline>
+        </w:drawing>
+      </w:r>
+    </w:p>
+    <w:p/>
+    <w:p>
+      <w:pPr>
+        <w:pStyle w:val="Ttulo2"/>
+      </w:pPr>
+      <w:r>
+        <w:t>4.1 Build and Deploy application in a Tomcat container in Jenkins</w:t>
+      </w:r>
+    </w:p>
+    <w:p/>
+    <w:p>
+      <w:r>
+        <w:t>I created 3 jobs in Jenkins to build, compile the APP, and Deploy in a Tomcat Container:</w:t>
+      </w:r>
+    </w:p>
+    <w:p/>
+    <w:p>
+      <w:r>
+        <w:rPr>
+          <w:noProof/>
+        </w:rPr>
+        <w:drawing>
+          <wp:inline distT="0" distB="0" distL="0" distR="0" wp14:anchorId="489C2144" wp14:editId="4854A85B">
+            <wp:extent cx="5400040" cy="2227580"/>
+            <wp:effectExtent l="0" t="0" r="0" b="1270"/>
+            <wp:docPr id="29" name="Imagem 29"/>
+            <wp:cNvGraphicFramePr>
+              <a:graphicFrameLocks xmlns:a="http://schemas.openxmlformats.org/drawingml/2006/main" noChangeAspect="1"/>
+            </wp:cNvGraphicFramePr>
+            <a:graphic xmlns:a="http://schemas.openxmlformats.org/drawingml/2006/main">
+              <a:graphicData uri="http://schemas.openxmlformats.org/drawingml/2006/picture">
+                <pic:pic xmlns:pic="http://schemas.openxmlformats.org/drawingml/2006/picture">
+                  <pic:nvPicPr>
+                    <pic:cNvPr id="1" name=""/>
+                    <pic:cNvPicPr/>
+                  </pic:nvPicPr>
+                  <pic:blipFill>
+                    <a:blip r:embed="rId21"/>
+                    <a:stretch>
+                      <a:fillRect/>
+                    </a:stretch>
+                  </pic:blipFill>
+                  <pic:spPr>
+                    <a:xfrm>
+                      <a:off x="0" y="0"/>
+                      <a:ext cx="5400040" cy="2227580"/>
+                    </a:xfrm>
+                    <a:prstGeom prst="rect">
+                      <a:avLst/>
+                    </a:prstGeom>
+                  </pic:spPr>
+                </pic:pic>
+              </a:graphicData>
+            </a:graphic>
+          </wp:inline>
+        </w:drawing>
+      </w:r>
+    </w:p>
+    <w:p/>
+    <w:p>
+      <w:r>
+        <w:rPr>
+          <w:noProof/>
+        </w:rPr>
+        <w:lastRenderedPageBreak/>
+        <w:drawing>
+          <wp:inline distT="0" distB="0" distL="0" distR="0" wp14:anchorId="2D5FC15B" wp14:editId="3C2C31E7">
+            <wp:extent cx="5400040" cy="2921000"/>
+            <wp:effectExtent l="0" t="0" r="0" b="0"/>
+            <wp:docPr id="33" name="Imagem 33"/>
+            <wp:cNvGraphicFramePr>
+              <a:graphicFrameLocks xmlns:a="http://schemas.openxmlformats.org/drawingml/2006/main" noChangeAspect="1"/>
+            </wp:cNvGraphicFramePr>
+            <a:graphic xmlns:a="http://schemas.openxmlformats.org/drawingml/2006/main">
+              <a:graphicData uri="http://schemas.openxmlformats.org/drawingml/2006/picture">
+                <pic:pic xmlns:pic="http://schemas.openxmlformats.org/drawingml/2006/picture">
+                  <pic:nvPicPr>
+                    <pic:cNvPr id="1" name=""/>
+                    <pic:cNvPicPr/>
+                  </pic:nvPicPr>
+                  <pic:blipFill>
+                    <a:blip r:embed="rId22"/>
+                    <a:stretch>
+                      <a:fillRect/>
+                    </a:stretch>
+                  </pic:blipFill>
+                  <pic:spPr>
+                    <a:xfrm>
+                      <a:off x="0" y="0"/>
+                      <a:ext cx="5400040" cy="2921000"/>
+                    </a:xfrm>
+                    <a:prstGeom prst="rect">
+                      <a:avLst/>
+                    </a:prstGeom>
+                  </pic:spPr>
+                </pic:pic>
+              </a:graphicData>
+            </a:graphic>
+          </wp:inline>
+        </w:drawing>
+      </w:r>
+    </w:p>
+    <w:p/>
+    <w:p>
+      <w:r>
+        <w:rPr>
+          <w:noProof/>
+        </w:rPr>
+        <w:drawing>
+          <wp:inline distT="0" distB="0" distL="0" distR="0" wp14:anchorId="51D07990" wp14:editId="407814D7">
+            <wp:extent cx="5400040" cy="3234055"/>
+            <wp:effectExtent l="0" t="0" r="0" b="4445"/>
+            <wp:docPr id="31" name="Imagem 31"/>
+            <wp:cNvGraphicFramePr>
+              <a:graphicFrameLocks xmlns:a="http://schemas.openxmlformats.org/drawingml/2006/main" noChangeAspect="1"/>
+            </wp:cNvGraphicFramePr>
+            <a:graphic xmlns:a="http://schemas.openxmlformats.org/drawingml/2006/main">
+              <a:graphicData uri="http://schemas.openxmlformats.org/drawingml/2006/picture">
+                <pic:pic xmlns:pic="http://schemas.openxmlformats.org/drawingml/2006/picture">
+                  <pic:nvPicPr>
+                    <pic:cNvPr id="1" name=""/>
+                    <pic:cNvPicPr/>
+                  </pic:nvPicPr>
+                  <pic:blipFill>
+                    <a:blip r:embed="rId23"/>
+                    <a:stretch>
+                      <a:fillRect/>
+                    </a:stretch>
+                  </pic:blipFill>
+                  <pic:spPr>
+                    <a:xfrm>
+                      <a:off x="0" y="0"/>
+                      <a:ext cx="5400040" cy="3234055"/>
+                    </a:xfrm>
+                    <a:prstGeom prst="rect">
+                      <a:avLst/>
+                    </a:prstGeom>
+                  </pic:spPr>
+                </pic:pic>
+              </a:graphicData>
+            </a:graphic>
+          </wp:inline>
+        </w:drawing>
+      </w:r>
+    </w:p>
+    <w:p>
+      <w:r>
+        <w:rPr>
+          <w:noProof/>
+        </w:rPr>
+        <w:lastRenderedPageBreak/>
+        <w:drawing>
+          <wp:inline distT="0" distB="0" distL="0" distR="0" wp14:anchorId="0C4D5481" wp14:editId="5B814667">
+            <wp:extent cx="5400040" cy="3200400"/>
+            <wp:effectExtent l="0" t="0" r="0" b="0"/>
+            <wp:docPr id="32" name="Imagem 32"/>
+            <wp:cNvGraphicFramePr>
+              <a:graphicFrameLocks xmlns:a="http://schemas.openxmlformats.org/drawingml/2006/main" noChangeAspect="1"/>
+            </wp:cNvGraphicFramePr>
+            <a:graphic xmlns:a="http://schemas.openxmlformats.org/drawingml/2006/main">
+              <a:graphicData uri="http://schemas.openxmlformats.org/drawingml/2006/picture">
+                <pic:pic xmlns:pic="http://schemas.openxmlformats.org/drawingml/2006/picture">
+                  <pic:nvPicPr>
+                    <pic:cNvPr id="1" name=""/>
+                    <pic:cNvPicPr/>
+                  </pic:nvPicPr>
+                  <pic:blipFill>
+                    <a:blip r:embed="rId24"/>
+                    <a:stretch>
+                      <a:fillRect/>
+                    </a:stretch>
+                  </pic:blipFill>
+                  <pic:spPr>
+                    <a:xfrm>
+                      <a:off x="0" y="0"/>
+                      <a:ext cx="5400040" cy="3200400"/>
+                    </a:xfrm>
+                    <a:prstGeom prst="rect">
+                      <a:avLst/>
+                    </a:prstGeom>
+                  </pic:spPr>
+                </pic:pic>
+              </a:graphicData>
+            </a:graphic>
+          </wp:inline>
+        </w:drawing>
+      </w:r>
+    </w:p>
+    <w:p/>
+    <w:p/>
+    <w:p>
+      <w:r>
+        <w:rPr>
+          <w:noProof/>
+        </w:rPr>
+        <w:drawing>
+          <wp:inline distT="0" distB="0" distL="0" distR="0" wp14:anchorId="7CC02AC3" wp14:editId="5D5B00ED">
+            <wp:extent cx="5400040" cy="3042285"/>
+            <wp:effectExtent l="0" t="0" r="0" b="5715"/>
+            <wp:docPr id="30" name="Imagem 30"/>
+            <wp:cNvGraphicFramePr>
+              <a:graphicFrameLocks xmlns:a="http://schemas.openxmlformats.org/drawingml/2006/main" noChangeAspect="1"/>
+            </wp:cNvGraphicFramePr>
+            <a:graphic xmlns:a="http://schemas.openxmlformats.org/drawingml/2006/main">
+              <a:graphicData uri="http://schemas.openxmlformats.org/drawingml/2006/picture">
+                <pic:pic xmlns:pic="http://schemas.openxmlformats.org/drawingml/2006/picture">
+                  <pic:nvPicPr>
+                    <pic:cNvPr id="1" name=""/>
+                    <pic:cNvPicPr/>
+                  </pic:nvPicPr>
+                  <pic:blipFill>
+                    <a:blip r:embed="rId25"/>
+                    <a:stretch>
+                      <a:fillRect/>
+                    </a:stretch>
+                  </pic:blipFill>
+                  <pic:spPr>
+                    <a:xfrm>
+                      <a:off x="0" y="0"/>
+                      <a:ext cx="5400040" cy="3042285"/>
+                    </a:xfrm>
+                    <a:prstGeom prst="rect">
+                      <a:avLst/>
+                    </a:prstGeom>
+                  </pic:spPr>
+                </pic:pic>
+              </a:graphicData>
+            </a:graphic>
+          </wp:inline>
+        </w:drawing>
+      </w:r>
+    </w:p>
+    <w:p>
+      <w:pPr>
+        <w:pStyle w:val="Ttulo2"/>
+      </w:pPr>
+      <w:r>
+        <w:t>4.2 Create the Docker Image and Publish on Repository</w:t>
+      </w:r>
+    </w:p>
+    <w:p/>
+    <w:p>
+      <w:r>
+        <w:rPr>
+          <w:noProof/>
+        </w:rPr>
+        <w:lastRenderedPageBreak/>
+        <w:drawing>
+          <wp:inline distT="0" distB="0" distL="0" distR="0" wp14:anchorId="24BA9EC4" wp14:editId="6869F391">
+            <wp:extent cx="5400040" cy="2192020"/>
+            <wp:effectExtent l="0" t="0" r="0" b="0"/>
+            <wp:docPr id="28" name="Imagem 28"/>
+            <wp:cNvGraphicFramePr>
+              <a:graphicFrameLocks xmlns:a="http://schemas.openxmlformats.org/drawingml/2006/main" noChangeAspect="1"/>
+            </wp:cNvGraphicFramePr>
+            <a:graphic xmlns:a="http://schemas.openxmlformats.org/drawingml/2006/main">
+              <a:graphicData uri="http://schemas.openxmlformats.org/drawingml/2006/picture">
+                <pic:pic xmlns:pic="http://schemas.openxmlformats.org/drawingml/2006/picture">
+                  <pic:nvPicPr>
+                    <pic:cNvPr id="1" name=""/>
+                    <pic:cNvPicPr/>
+                  </pic:nvPicPr>
+                  <pic:blipFill>
+                    <a:blip r:embed="rId26"/>
+                    <a:stretch>
+                      <a:fillRect/>
+                    </a:stretch>
+                  </pic:blipFill>
+                  <pic:spPr>
+                    <a:xfrm>
+                      <a:off x="0" y="0"/>
+                      <a:ext cx="5400040" cy="2192020"/>
+                    </a:xfrm>
+                    <a:prstGeom prst="rect">
+                      <a:avLst/>
+                    </a:prstGeom>
+                  </pic:spPr>
+                </pic:pic>
+              </a:graphicData>
+            </a:graphic>
+          </wp:inline>
+        </w:drawing>
+      </w:r>
+    </w:p>
+    <w:p/>
+    <w:p/>
+    <w:p>
+      <w:pPr>
+        <w:pStyle w:val="Ttulo1"/>
+      </w:pPr>
+      <w:r>
+        <w:t xml:space="preserve">5 </w:t>
+      </w:r>
+      <w:r>
+        <w:t>Automation of AWS EC2 instance provisioning in ANSIBLE</w:t>
+      </w:r>
+    </w:p>
+    <w:p>
+      <w:pPr>
+        <w:pStyle w:val="Ttulo2"/>
+      </w:pPr>
+      <w:r>
+        <w:t>5.1 Ansible Installation:</w:t>
+      </w:r>
+    </w:p>
+    <w:p/>
+    <w:p>
+      <w:r>
+        <w:rPr>
+          <w:noProof/>
+        </w:rPr>
+        <w:drawing>
+          <wp:inline distT="0" distB="0" distL="0" distR="0" wp14:anchorId="59CCC8F3" wp14:editId="44500A9F">
+            <wp:extent cx="5400040" cy="1127125"/>
+            <wp:effectExtent l="0" t="0" r="0" b="0"/>
+            <wp:docPr id="9" name="Imagem 9"/>
+            <wp:cNvGraphicFramePr>
+              <a:graphicFrameLocks xmlns:a="http://schemas.openxmlformats.org/drawingml/2006/main" noChangeAspect="1"/>
+            </wp:cNvGraphicFramePr>
+            <a:graphic xmlns:a="http://schemas.openxmlformats.org/drawingml/2006/main">
+              <a:graphicData uri="http://schemas.openxmlformats.org/drawingml/2006/picture">
+                <pic:pic xmlns:pic="http://schemas.openxmlformats.org/drawingml/2006/picture">
+                  <pic:nvPicPr>
+                    <pic:cNvPr id="1" name=""/>
+                    <pic:cNvPicPr/>
+                  </pic:nvPicPr>
+                  <pic:blipFill>
+                    <a:blip r:embed="rId27"/>
+                    <a:stretch>
+                      <a:fillRect/>
+                    </a:stretch>
+                  </pic:blipFill>
+                  <pic:spPr>
+                    <a:xfrm>
+                      <a:off x="0" y="0"/>
+                      <a:ext cx="5400040" cy="1127125"/>
+                    </a:xfrm>
+                    <a:prstGeom prst="rect">
+                      <a:avLst/>
+                    </a:prstGeom>
+                  </pic:spPr>
+                </pic:pic>
+              </a:graphicData>
+            </a:graphic>
+          </wp:inline>
+        </w:drawing>
+      </w:r>
+    </w:p>
+    <w:p/>
+    <w:p>
+      <w:r>
+        <w:rPr>
+          <w:noProof/>
+        </w:rPr>
+        <w:drawing>
+          <wp:inline distT="0" distB="0" distL="0" distR="0" wp14:anchorId="5CB2BF6D" wp14:editId="0AB71083">
+            <wp:extent cx="5400040" cy="2769235"/>
+            <wp:effectExtent l="0" t="0" r="0" b="0"/>
+            <wp:docPr id="10" name="Imagem 10"/>
+            <wp:cNvGraphicFramePr>
+              <a:graphicFrameLocks xmlns:a="http://schemas.openxmlformats.org/drawingml/2006/main" noChangeAspect="1"/>
+            </wp:cNvGraphicFramePr>
+            <a:graphic xmlns:a="http://schemas.openxmlformats.org/drawingml/2006/main">
+              <a:graphicData uri="http://schemas.openxmlformats.org/drawingml/2006/picture">
+                <pic:pic xmlns:pic="http://schemas.openxmlformats.org/drawingml/2006/picture">
+                  <pic:nvPicPr>
+                    <pic:cNvPr id="1" name=""/>
+                    <pic:cNvPicPr/>
+                  </pic:nvPicPr>
+                  <pic:blipFill>
+                    <a:blip r:embed="rId28"/>
+                    <a:stretch>
+                      <a:fillRect/>
+                    </a:stretch>
+                  </pic:blipFill>
+                  <pic:spPr>
+                    <a:xfrm>
+                      <a:off x="0" y="0"/>
+                      <a:ext cx="5400040" cy="2769235"/>
+                    </a:xfrm>
+                    <a:prstGeom prst="rect">
+                      <a:avLst/>
+                    </a:prstGeom>
+                  </pic:spPr>
+                </pic:pic>
+              </a:graphicData>
+            </a:graphic>
+          </wp:inline>
+        </w:drawing>
+      </w:r>
+    </w:p>
+    <w:p/>
+    <w:p>
+      <w:r>
+        <w:rPr>
+          <w:noProof/>
+        </w:rPr>
+        <w:drawing>
+          <wp:inline distT="0" distB="0" distL="0" distR="0" wp14:anchorId="5E81D0A6" wp14:editId="62211042">
+            <wp:extent cx="5400040" cy="1156335"/>
+            <wp:effectExtent l="0" t="0" r="0" b="5715"/>
+            <wp:docPr id="11" name="Imagem 11"/>
+            <wp:cNvGraphicFramePr>
+              <a:graphicFrameLocks xmlns:a="http://schemas.openxmlformats.org/drawingml/2006/main" noChangeAspect="1"/>
+            </wp:cNvGraphicFramePr>
+            <a:graphic xmlns:a="http://schemas.openxmlformats.org/drawingml/2006/main">
+              <a:graphicData uri="http://schemas.openxmlformats.org/drawingml/2006/picture">
+                <pic:pic xmlns:pic="http://schemas.openxmlformats.org/drawingml/2006/picture">
+                  <pic:nvPicPr>
+                    <pic:cNvPr id="1" name=""/>
+                    <pic:cNvPicPr/>
+                  </pic:nvPicPr>
+                  <pic:blipFill>
+                    <a:blip r:embed="rId29"/>
+                    <a:stretch>
+                      <a:fillRect/>
+                    </a:stretch>
+                  </pic:blipFill>
+                  <pic:spPr>
+                    <a:xfrm>
+                      <a:off x="0" y="0"/>
+                      <a:ext cx="5400040" cy="1156335"/>
+                    </a:xfrm>
+                    <a:prstGeom prst="rect">
+                      <a:avLst/>
+                    </a:prstGeom>
+                  </pic:spPr>
+                </pic:pic>
+              </a:graphicData>
+            </a:graphic>
+          </wp:inline>
+        </w:drawing>
+      </w:r>
+    </w:p>
+    <w:p>
+      <w:r>
+        <w:rPr>
+          <w:noProof/>
+        </w:rPr>
+        <w:drawing>
+          <wp:inline distT="0" distB="0" distL="0" distR="0" wp14:anchorId="18F117FA" wp14:editId="73AC81B2">
+            <wp:extent cx="5400040" cy="2493645"/>
+            <wp:effectExtent l="0" t="0" r="0" b="1905"/>
+            <wp:docPr id="12" name="Imagem 12"/>
+            <wp:cNvGraphicFramePr>
+              <a:graphicFrameLocks xmlns:a="http://schemas.openxmlformats.org/drawingml/2006/main" noChangeAspect="1"/>
+            </wp:cNvGraphicFramePr>
+            <a:graphic xmlns:a="http://schemas.openxmlformats.org/drawingml/2006/main">
+              <a:graphicData uri="http://schemas.openxmlformats.org/drawingml/2006/picture">
+                <pic:pic xmlns:pic="http://schemas.openxmlformats.org/drawingml/2006/picture">
+                  <pic:nvPicPr>
+                    <pic:cNvPr id="1" name=""/>
+                    <pic:cNvPicPr/>
+                  </pic:nvPicPr>
+                  <pic:blipFill>
+                    <a:blip r:embed="rId30"/>
+                    <a:stretch>
+                      <a:fillRect/>
+                    </a:stretch>
+                  </pic:blipFill>
+                  <pic:spPr>
+                    <a:xfrm>
+                      <a:off x="0" y="0"/>
+                      <a:ext cx="5400040" cy="2493645"/>
+                    </a:xfrm>
+                    <a:prstGeom prst="rect">
+                      <a:avLst/>
+                    </a:prstGeom>
+                  </pic:spPr>
+                </pic:pic>
+              </a:graphicData>
+            </a:graphic>
+          </wp:inline>
+        </w:drawing>
+      </w:r>
+    </w:p>
+    <w:p/>
+    <w:p>
+      <w:r>
+        <w:t>The iventory:</w:t>
+      </w:r>
+    </w:p>
+    <w:p>
+      <w:r>
+        <w:rPr>
+          <w:noProof/>
+        </w:rPr>
+        <w:drawing>
+          <wp:inline distT="0" distB="0" distL="0" distR="0" wp14:anchorId="79132336" wp14:editId="72296BA0">
+            <wp:extent cx="5400040" cy="3729355"/>
+            <wp:effectExtent l="0" t="0" r="0" b="4445"/>
+            <wp:docPr id="13" name="Imagem 13"/>
+            <wp:cNvGraphicFramePr>
+              <a:graphicFrameLocks xmlns:a="http://schemas.openxmlformats.org/drawingml/2006/main" noChangeAspect="1"/>
+            </wp:cNvGraphicFramePr>
+            <a:graphic xmlns:a="http://schemas.openxmlformats.org/drawingml/2006/main">
+              <a:graphicData uri="http://schemas.openxmlformats.org/drawingml/2006/picture">
+                <pic:pic xmlns:pic="http://schemas.openxmlformats.org/drawingml/2006/picture">
+                  <pic:nvPicPr>
+                    <pic:cNvPr id="1" name=""/>
+                    <pic:cNvPicPr/>
+                  </pic:nvPicPr>
+                  <pic:blipFill>
+                    <a:blip r:embed="rId31"/>
+                    <a:stretch>
+                      <a:fillRect/>
+                    </a:stretch>
+                  </pic:blipFill>
+                  <pic:spPr>
+                    <a:xfrm>
+                      <a:off x="0" y="0"/>
+                      <a:ext cx="5400040" cy="3729355"/>
+                    </a:xfrm>
+                    <a:prstGeom prst="rect">
+                      <a:avLst/>
+                    </a:prstGeom>
+                  </pic:spPr>
+                </pic:pic>
+              </a:graphicData>
+            </a:graphic>
+          </wp:inline>
+        </w:drawing>
+      </w:r>
+    </w:p>
+    <w:p/>
+    <w:p>
+      <w:r>
+        <w:lastRenderedPageBreak/>
+        <w:t>Test Ansible:</w:t>
+      </w:r>
+    </w:p>
+    <w:p>
+      <w:r>
+        <w:rPr>
+          <w:noProof/>
+        </w:rPr>
+        <w:drawing>
+          <wp:inline distT="0" distB="0" distL="0" distR="0" wp14:anchorId="471F5C02" wp14:editId="1A95BBF5">
+            <wp:extent cx="5400040" cy="1249045"/>
+            <wp:effectExtent l="0" t="0" r="0" b="8255"/>
+            <wp:docPr id="14" name="Imagem 14"/>
+            <wp:cNvGraphicFramePr>
+              <a:graphicFrameLocks xmlns:a="http://schemas.openxmlformats.org/drawingml/2006/main" noChangeAspect="1"/>
+            </wp:cNvGraphicFramePr>
+            <a:graphic xmlns:a="http://schemas.openxmlformats.org/drawingml/2006/main">
+              <a:graphicData uri="http://schemas.openxmlformats.org/drawingml/2006/picture">
+                <pic:pic xmlns:pic="http://schemas.openxmlformats.org/drawingml/2006/picture">
+                  <pic:nvPicPr>
+                    <pic:cNvPr id="1" name=""/>
+                    <pic:cNvPicPr/>
+                  </pic:nvPicPr>
+                  <pic:blipFill>
+                    <a:blip r:embed="rId32"/>
+                    <a:stretch>
+                      <a:fillRect/>
+                    </a:stretch>
+                  </pic:blipFill>
+                  <pic:spPr>
+                    <a:xfrm>
+                      <a:off x="0" y="0"/>
+                      <a:ext cx="5400040" cy="1249045"/>
+                    </a:xfrm>
+                    <a:prstGeom prst="rect">
+                      <a:avLst/>
+                    </a:prstGeom>
+                  </pic:spPr>
+                </pic:pic>
+              </a:graphicData>
+            </a:graphic>
+          </wp:inline>
+        </w:drawing>
+      </w:r>
+    </w:p>
+    <w:p/>
+    <w:p>
+      <w:pPr>
+        <w:pStyle w:val="Ttulo2"/>
+      </w:pPr>
+      <w:r>
+        <w:t>5.2 Create the playbook to automate the provision of 3 AWS ec2 instances</w:t>
+      </w:r>
+    </w:p>
+    <w:p/>
+    <w:p>
+      <w:r>
+        <w:t>The playbook is created in yaml file named AWS_ec2.yaml:</w:t>
+      </w:r>
+    </w:p>
+    <w:p>
+      <w:r>
+        <w:rPr>
+          <w:noProof/>
+        </w:rPr>
+        <w:drawing>
+          <wp:inline distT="0" distB="0" distL="0" distR="0" wp14:anchorId="19559DE8" wp14:editId="449E0BD7">
+            <wp:extent cx="5400040" cy="3378200"/>
+            <wp:effectExtent l="0" t="0" r="0" b="0"/>
+            <wp:docPr id="15" name="Imagem 15"/>
+            <wp:cNvGraphicFramePr>
+              <a:graphicFrameLocks xmlns:a="http://schemas.openxmlformats.org/drawingml/2006/main" noChangeAspect="1"/>
+            </wp:cNvGraphicFramePr>
+            <a:graphic xmlns:a="http://schemas.openxmlformats.org/drawingml/2006/main">
+              <a:graphicData uri="http://schemas.openxmlformats.org/drawingml/2006/picture">
+                <pic:pic xmlns:pic="http://schemas.openxmlformats.org/drawingml/2006/picture">
+                  <pic:nvPicPr>
+                    <pic:cNvPr id="1" name=""/>
+                    <pic:cNvPicPr/>
+                  </pic:nvPicPr>
+                  <pic:blipFill>
+                    <a:blip r:embed="rId33"/>
+                    <a:stretch>
+                      <a:fillRect/>
+                    </a:stretch>
+                  </pic:blipFill>
+                  <pic:spPr>
+                    <a:xfrm>
+                      <a:off x="0" y="0"/>
+                      <a:ext cx="5400040" cy="3378200"/>
+                    </a:xfrm>
+                    <a:prstGeom prst="rect">
+                      <a:avLst/>
+                    </a:prstGeom>
+                  </pic:spPr>
+                </pic:pic>
+              </a:graphicData>
+            </a:graphic>
+          </wp:inline>
+        </w:drawing>
+      </w:r>
+    </w:p>
+    <w:p/>
+    <w:p>
+      <w:r>
+        <w:rPr>
+          <w:noProof/>
+        </w:rPr>
+        <w:lastRenderedPageBreak/>
+        <w:drawing>
+          <wp:inline distT="0" distB="0" distL="0" distR="0" wp14:anchorId="16BA692E" wp14:editId="5BF0995F">
+            <wp:extent cx="5400040" cy="2774315"/>
+            <wp:effectExtent l="0" t="0" r="0" b="6985"/>
+            <wp:docPr id="16" name="Imagem 16"/>
+            <wp:cNvGraphicFramePr>
+              <a:graphicFrameLocks xmlns:a="http://schemas.openxmlformats.org/drawingml/2006/main" noChangeAspect="1"/>
+            </wp:cNvGraphicFramePr>
+            <a:graphic xmlns:a="http://schemas.openxmlformats.org/drawingml/2006/main">
+              <a:graphicData uri="http://schemas.openxmlformats.org/drawingml/2006/picture">
+                <pic:pic xmlns:pic="http://schemas.openxmlformats.org/drawingml/2006/picture">
+                  <pic:nvPicPr>
+                    <pic:cNvPr id="1" name=""/>
+                    <pic:cNvPicPr/>
+                  </pic:nvPicPr>
+                  <pic:blipFill>
+                    <a:blip r:embed="rId34"/>
+                    <a:stretch>
+                      <a:fillRect/>
+                    </a:stretch>
+                  </pic:blipFill>
+                  <pic:spPr>
+                    <a:xfrm>
+                      <a:off x="0" y="0"/>
+                      <a:ext cx="5400040" cy="2774315"/>
+                    </a:xfrm>
+                    <a:prstGeom prst="rect">
+                      <a:avLst/>
+                    </a:prstGeom>
+                  </pic:spPr>
+                </pic:pic>
+              </a:graphicData>
+            </a:graphic>
+          </wp:inline>
+        </w:drawing>
+      </w:r>
+    </w:p>
+    <w:p/>
+    <w:p>
+      <w:r>
+        <w:rPr>
+          <w:noProof/>
+        </w:rPr>
+        <w:drawing>
+          <wp:inline distT="0" distB="0" distL="0" distR="0" wp14:anchorId="3F5DA807" wp14:editId="1A822412">
+            <wp:extent cx="5400040" cy="2827020"/>
+            <wp:effectExtent l="0" t="0" r="0" b="0"/>
+            <wp:docPr id="18" name="Imagem 18"/>
+            <wp:cNvGraphicFramePr>
+              <a:graphicFrameLocks xmlns:a="http://schemas.openxmlformats.org/drawingml/2006/main" noChangeAspect="1"/>
+            </wp:cNvGraphicFramePr>
+            <a:graphic xmlns:a="http://schemas.openxmlformats.org/drawingml/2006/main">
+              <a:graphicData uri="http://schemas.openxmlformats.org/drawingml/2006/picture">
+                <pic:pic xmlns:pic="http://schemas.openxmlformats.org/drawingml/2006/picture">
+                  <pic:nvPicPr>
+                    <pic:cNvPr id="1" name=""/>
+                    <pic:cNvPicPr/>
+                  </pic:nvPicPr>
+                  <pic:blipFill>
+                    <a:blip r:embed="rId35"/>
+                    <a:stretch>
+                      <a:fillRect/>
+                    </a:stretch>
+                  </pic:blipFill>
+                  <pic:spPr>
+                    <a:xfrm>
+                      <a:off x="0" y="0"/>
+                      <a:ext cx="5400040" cy="2827020"/>
+                    </a:xfrm>
+                    <a:prstGeom prst="rect">
+                      <a:avLst/>
+                    </a:prstGeom>
+                  </pic:spPr>
+                </pic:pic>
+              </a:graphicData>
+            </a:graphic>
+          </wp:inline>
+        </w:drawing>
+      </w:r>
+    </w:p>
+    <w:p>
+      <w:r>
+        <w:rPr>
+          <w:noProof/>
+        </w:rPr>
+        <w:drawing>
+          <wp:inline distT="0" distB="0" distL="0" distR="0" wp14:anchorId="6B9B50CA" wp14:editId="124CD2A6">
+            <wp:extent cx="5400040" cy="2624455"/>
+            <wp:effectExtent l="0" t="0" r="0" b="4445"/>
+            <wp:docPr id="19" name="Imagem 19"/>
+            <wp:cNvGraphicFramePr>
+              <a:graphicFrameLocks xmlns:a="http://schemas.openxmlformats.org/drawingml/2006/main" noChangeAspect="1"/>
+            </wp:cNvGraphicFramePr>
+            <a:graphic xmlns:a="http://schemas.openxmlformats.org/drawingml/2006/main">
+              <a:graphicData uri="http://schemas.openxmlformats.org/drawingml/2006/picture">
+                <pic:pic xmlns:pic="http://schemas.openxmlformats.org/drawingml/2006/picture">
+                  <pic:nvPicPr>
+                    <pic:cNvPr id="1" name=""/>
+                    <pic:cNvPicPr/>
+                  </pic:nvPicPr>
+                  <pic:blipFill>
+                    <a:blip r:embed="rId36"/>
+                    <a:stretch>
+                      <a:fillRect/>
+                    </a:stretch>
+                  </pic:blipFill>
+                  <pic:spPr>
+                    <a:xfrm>
+                      <a:off x="0" y="0"/>
+                      <a:ext cx="5400040" cy="2624455"/>
+                    </a:xfrm>
+                    <a:prstGeom prst="rect">
+                      <a:avLst/>
+                    </a:prstGeom>
+                  </pic:spPr>
+                </pic:pic>
+              </a:graphicData>
+            </a:graphic>
+          </wp:inline>
+        </w:drawing>
+      </w:r>
+    </w:p>
+    <w:p/>
+    <w:p>
+      <w:r>
+        <w:rPr>
+          <w:noProof/>
+        </w:rPr>
+        <w:drawing>
+          <wp:inline distT="0" distB="0" distL="0" distR="0" wp14:anchorId="654BA880" wp14:editId="49BE9998">
+            <wp:extent cx="5400040" cy="2650490"/>
+            <wp:effectExtent l="0" t="0" r="0" b="0"/>
+            <wp:docPr id="17" name="Imagem 17"/>
+            <wp:cNvGraphicFramePr>
+              <a:graphicFrameLocks xmlns:a="http://schemas.openxmlformats.org/drawingml/2006/main" noChangeAspect="1"/>
+            </wp:cNvGraphicFramePr>
+            <a:graphic xmlns:a="http://schemas.openxmlformats.org/drawingml/2006/main">
+              <a:graphicData uri="http://schemas.openxmlformats.org/drawingml/2006/picture">
+                <pic:pic xmlns:pic="http://schemas.openxmlformats.org/drawingml/2006/picture">
+                  <pic:nvPicPr>
+                    <pic:cNvPr id="1" name=""/>
+                    <pic:cNvPicPr/>
+                  </pic:nvPicPr>
+                  <pic:blipFill>
+                    <a:blip r:embed="rId37"/>
+                    <a:stretch>
+                      <a:fillRect/>
+                    </a:stretch>
+                  </pic:blipFill>
+                  <pic:spPr>
+                    <a:xfrm>
+                      <a:off x="0" y="0"/>
+                      <a:ext cx="5400040" cy="2650490"/>
+                    </a:xfrm>
+                    <a:prstGeom prst="rect">
+                      <a:avLst/>
+                    </a:prstGeom>
+                  </pic:spPr>
+                </pic:pic>
+              </a:graphicData>
+            </a:graphic>
+          </wp:inline>
+        </w:drawing>
+      </w:r>
+    </w:p>
     <w:p/>
     <w:p/>
     <w:sectPr>
@@ -934,7 +2355,7 @@
 </file>
 
 <file path=word/numbering.xml><?xml version="1.0" encoding="utf-8"?>
-<w:numbering xmlns:wpc="http://schemas.microsoft.com/office/word/2010/wordprocessingCanvas" xmlns:cx="http://schemas.microsoft.com/office/drawing/2014/chartex" xmlns:cx1="http://schemas.microsoft.com/office/drawing/2015/9/8/chartex" xmlns:cx2="http://schemas.microsoft.com/office/drawing/2015/10/21/chartex" xmlns:cx3="http://schemas.microsoft.com/office/drawing/2016/5/9/chartex" xmlns:cx4="http://schemas.microsoft.com/office/drawing/2016/5/10/chartex" xmlns:cx5="http://schemas.microsoft.com/office/drawing/2016/5/11/chartex" xmlns:cx6="http://schemas.microsoft.com/office/drawing/2016/5/12/chartex" xmlns:cx7="http://schemas.microsoft.com/office/drawing/2016/5/13/chartex" xmlns:cx8="http://schemas.microsoft.com/office/drawing/2016/5/14/chartex" xmlns:mc="http://schemas.openxmlformats.org/markup-compatibility/2006" xmlns:aink="http://schemas.microsoft.com/office/drawing/2016/ink" xmlns:am3d="http://schemas.microsoft.com/office/drawing/2017/model3d" xmlns:o="urn:schemas-microsoft-com:office:office" xmlns:r="http://schemas.openxmlformats.org/officeDocument/2006/relationships" xmlns:m="http://schemas.openxmlformats.org/officeDocument/2006/math" xmlns:v="urn:schemas-microsoft-com:vml" xmlns:wp14="http://schemas.microsoft.com/office/word/2010/wordprocessingDrawing" xmlns:wp="http://schemas.openxmlformats.org/drawingml/2006/wordprocessingDrawing" xmlns:w10="urn:schemas-microsoft-com:office:word" xmlns:w="http://schemas.openxmlformats.org/wordprocessingml/2006/main" xmlns:w14="http://schemas.microsoft.com/office/word/2010/wordml" xmlns:w15="http://schemas.microsoft.com/office/word/2012/wordml" xmlns:w16cex="http://schemas.microsoft.com/office/word/2018/wordml/cex" xmlns:w16cid="http://schemas.microsoft.com/office/word/2016/wordml/cid" xmlns:w16="http://schemas.microsoft.com/office/word/2018/wordml" xmlns:w16se="http://schemas.microsoft.com/office/word/2015/wordml/symex" xmlns:wpg="http://schemas.microsoft.com/office/word/2010/wordprocessingGroup" xmlns:wpi="http://schemas.microsoft.com/office/word/2010/wordprocessingInk" xmlns:wne="http://schemas.microsoft.com/office/word/2006/wordml" xmlns:wps="http://schemas.microsoft.com/office/word/2010/wordprocessingShape" mc:Ignorable="w14 w15 w16se w16cid w16 w16cex wp14">
+<w:numbering xmlns:wpc="http://schemas.microsoft.com/office/word/2010/wordprocessingCanvas" xmlns:cx="http://schemas.microsoft.com/office/drawing/2014/chartex" xmlns:cx1="http://schemas.microsoft.com/office/drawing/2015/9/8/chartex" xmlns:cx2="http://schemas.microsoft.com/office/drawing/2015/10/21/chartex" xmlns:cx3="http://schemas.microsoft.com/office/drawing/2016/5/9/chartex" xmlns:cx4="http://schemas.microsoft.com/office/drawing/2016/5/10/chartex" xmlns:cx5="http://schemas.microsoft.com/office/drawing/2016/5/11/chartex" xmlns:cx6="http://schemas.microsoft.com/office/drawing/2016/5/12/chartex" xmlns:cx7="http://schemas.microsoft.com/office/drawing/2016/5/13/chartex" xmlns:cx8="http://schemas.microsoft.com/office/drawing/2016/5/14/chartex" xmlns:mc="http://schemas.openxmlformats.org/markup-compatibility/2006" xmlns:aink="http://schemas.microsoft.com/office/drawing/2016/ink" xmlns:am3d="http://schemas.microsoft.com/office/drawing/2017/model3d" xmlns:o="urn:schemas-microsoft-com:office:office" xmlns:r="http://schemas.openxmlformats.org/officeDocument/2006/relationships" xmlns:m="http://schemas.openxmlformats.org/officeDocument/2006/math" xmlns:v="urn:schemas-microsoft-com:vml" xmlns:wp14="http://schemas.microsoft.com/office/word/2010/wordprocessingDrawing" xmlns:wp="http://schemas.openxmlformats.org/drawingml/2006/wordprocessingDrawing" xmlns:w10="urn:schemas-microsoft-com:office:word" xmlns:w="http://schemas.openxmlformats.org/wordprocessingml/2006/main" xmlns:w14="http://schemas.microsoft.com/office/word/2010/wordml" xmlns:w15="http://schemas.microsoft.com/office/word/2012/wordml" xmlns:w16cex="http://schemas.microsoft.com/office/word/2018/wordml/cex" xmlns:w16cid="http://schemas.microsoft.com/office/word/2016/wordml/cid" xmlns:w16="http://schemas.microsoft.com/office/word/2018/wordml" xmlns:w16sdtdh="http://schemas.microsoft.com/office/word/2020/wordml/sdtdatahash" xmlns:w16se="http://schemas.microsoft.com/office/word/2015/wordml/symex" xmlns:wpg="http://schemas.microsoft.com/office/word/2010/wordprocessingGroup" xmlns:wpi="http://schemas.microsoft.com/office/word/2010/wordprocessingInk" xmlns:wne="http://schemas.microsoft.com/office/word/2006/wordml" xmlns:wps="http://schemas.microsoft.com/office/word/2010/wordprocessingShape" mc:Ignorable="w14 w15 w16se w16cid w16 w16cex w16sdtdh wp14">
   <w:abstractNum w:abstractNumId="0" w15:restartNumberingAfterBreak="0">
     <w:nsid w:val="25457285"/>
     <w:multiLevelType w:val="multilevel"/>
@@ -1171,7 +2592,7 @@
 </file>
 
 <file path=word/styles.xml><?xml version="1.0" encoding="utf-8"?>
-<w:styles xmlns:mc="http://schemas.openxmlformats.org/markup-compatibility/2006" xmlns:r="http://schemas.openxmlformats.org/officeDocument/2006/relationships" xmlns:w="http://schemas.openxmlformats.org/wordprocessingml/2006/main" xmlns:w14="http://schemas.microsoft.com/office/word/2010/wordml" xmlns:w15="http://schemas.microsoft.com/office/word/2012/wordml" xmlns:w16cex="http://schemas.microsoft.com/office/word/2018/wordml/cex" xmlns:w16cid="http://schemas.microsoft.com/office/word/2016/wordml/cid" xmlns:w16="http://schemas.microsoft.com/office/word/2018/wordml" xmlns:w16se="http://schemas.microsoft.com/office/word/2015/wordml/symex" mc:Ignorable="w14 w15 w16se w16cid w16 w16cex">
+<w:styles xmlns:mc="http://schemas.openxmlformats.org/markup-compatibility/2006" xmlns:r="http://schemas.openxmlformats.org/officeDocument/2006/relationships" xmlns:w="http://schemas.openxmlformats.org/wordprocessingml/2006/main" xmlns:w14="http://schemas.microsoft.com/office/word/2010/wordml" xmlns:w15="http://schemas.microsoft.com/office/word/2012/wordml" xmlns:w16cex="http://schemas.microsoft.com/office/word/2018/wordml/cex" xmlns:w16cid="http://schemas.microsoft.com/office/word/2016/wordml/cid" xmlns:w16="http://schemas.microsoft.com/office/word/2018/wordml" xmlns:w16sdtdh="http://schemas.microsoft.com/office/word/2020/wordml/sdtdatahash" xmlns:w16se="http://schemas.microsoft.com/office/word/2015/wordml/symex" mc:Ignorable="w14 w15 w16se w16cid w16 w16cex w16sdtdh">
   <w:docDefaults>
     <w:rPrDefault>
       <w:rPr>
@@ -1590,6 +3011,28 @@
       <w:lang w:eastAsia="pt-PT"/>
     </w:rPr>
   </w:style>
+  <w:style w:type="paragraph" w:styleId="Ttulo2">
+    <w:name w:val="heading 2"/>
+    <w:basedOn w:val="Normal"/>
+    <w:next w:val="Normal"/>
+    <w:link w:val="Ttulo2Carter"/>
+    <w:uiPriority w:val="9"/>
+    <w:unhideWhenUsed/>
+    <w:qFormat/>
+    <w:rsid w:val="00FF5396"/>
+    <w:pPr>
+      <w:keepNext/>
+      <w:keepLines/>
+      <w:spacing w:before="40" w:after="0"/>
+      <w:outlineLvl w:val="1"/>
+    </w:pPr>
+    <w:rPr>
+      <w:rFonts w:asciiTheme="majorHAnsi" w:eastAsiaTheme="majorEastAsia" w:hAnsiTheme="majorHAnsi" w:cstheme="majorBidi"/>
+      <w:color w:val="2F5496" w:themeColor="accent1" w:themeShade="BF"/>
+      <w:sz w:val="26"/>
+      <w:szCs w:val="26"/>
+    </w:rPr>
+  </w:style>
   <w:style w:type="character" w:default="1" w:styleId="Tipodeletrapredefinidodopargrafo">
     <w:name w:val="Default Paragraph Font"/>
     <w:uiPriority w:val="1"/>
@@ -1659,6 +3102,19 @@
       <w:sz w:val="48"/>
       <w:szCs w:val="48"/>
       <w:lang w:eastAsia="pt-PT"/>
+    </w:rPr>
+  </w:style>
+  <w:style w:type="character" w:customStyle="1" w:styleId="Ttulo2Carter">
+    <w:name w:val="Título 2 Caráter"/>
+    <w:basedOn w:val="Tipodeletrapredefinidodopargrafo"/>
+    <w:link w:val="Ttulo2"/>
+    <w:uiPriority w:val="9"/>
+    <w:rsid w:val="00FF5396"/>
+    <w:rPr>
+      <w:rFonts w:asciiTheme="majorHAnsi" w:eastAsiaTheme="majorEastAsia" w:hAnsiTheme="majorHAnsi" w:cstheme="majorBidi"/>
+      <w:color w:val="2F5496" w:themeColor="accent1" w:themeShade="BF"/>
+      <w:sz w:val="26"/>
+      <w:szCs w:val="26"/>
     </w:rPr>
   </w:style>
 </w:styles>

</xml_diff>